<commit_message>
Revert "04/06/2014 - 22h44"
This reverts commit 7abc6e49d617c3999402916991951f67900f9a2e.
</commit_message>
<xml_diff>
--- a/Fichiers Communs/Planification.docx
+++ b/Fichiers Communs/Planification.docx
@@ -66,7 +66,21 @@
           <w:rFonts w:ascii="Times New Roman" w:hAnsi="Times New Roman" w:cs="Times New Roman"/>
           <w:lang w:val="fr-FR"/>
         </w:rPr>
-        <w:t>Continue  sur la base de données</w:t>
+        <w:t>Continue  s</w:t>
+      </w:r>
+      <w:r>
+        <w:rPr>
+          <w:rFonts w:ascii="Times New Roman" w:hAnsi="Times New Roman" w:cs="Times New Roman"/>
+          <w:lang w:val="fr-FR"/>
+        </w:rPr>
+        <w:t>ur la base de donnée</w:t>
+      </w:r>
+      <w:r>
+        <w:rPr>
+          <w:rFonts w:ascii="Times New Roman" w:hAnsi="Times New Roman" w:cs="Times New Roman"/>
+          <w:lang w:val="fr-FR"/>
+        </w:rPr>
+        <w:t>s</w:t>
       </w:r>
       <w:r>
         <w:rPr>
@@ -95,15 +109,6 @@
         </w:rPr>
         <w:t>Le pattern DAO</w:t>
       </w:r>
-      <w:r>
-        <w:rPr>
-          <w:rFonts w:ascii="Times New Roman" w:hAnsi="Times New Roman" w:cs="Times New Roman"/>
-          <w:lang w:val="fr-FR"/>
-        </w:rPr>
-        <w:t xml:space="preserve"> (10%)</w:t>
-      </w:r>
-      <w:bookmarkStart w:id="0" w:name="_GoBack"/>
-      <w:bookmarkEnd w:id="0"/>
     </w:p>
     <w:p>
       <w:pPr>
@@ -155,6 +160,10 @@
     <w:p>
       <w:pPr>
         <w:pStyle w:val="Paragraphedeliste"/>
+        <w:numPr>
+          <w:ilvl w:val="0"/>
+          <w:numId w:val="1"/>
+        </w:numPr>
         <w:rPr>
           <w:rFonts w:ascii="Times New Roman" w:hAnsi="Times New Roman" w:cs="Times New Roman"/>
           <w:lang w:val="fr-FR"/>
@@ -354,6 +363,8 @@
         </w:rPr>
         <w:t>Cahier des charges</w:t>
       </w:r>
+      <w:bookmarkStart w:id="0" w:name="_GoBack"/>
+      <w:bookmarkEnd w:id="0"/>
     </w:p>
     <w:sectPr>
       <w:pgSz w:w="12240" w:h="15840"/>

</xml_diff>